<commit_message>
Part 3 + 4 done
</commit_message>
<xml_diff>
--- a/NWEN-303-Project-1-Report.docx
+++ b/NWEN-303-Project-1-Report.docx
@@ -17,39 +17,27 @@
           <w:i/>
           <w:sz w:val="24"/>
         </w:rPr>
-        <w:t>NWEN 303 Project 1</w:t>
-      </w:r>
-      <w:r>
+        <w:t>NWEN 303 Project 1 Report</w:t>
+      </w:r>
+    </w:p>
+    <w:p>
+      <w:pPr>
         <w:rPr>
           <w:b/>
-          <w:i/>
           <w:sz w:val="24"/>
         </w:rPr>
-        <w:t xml:space="preserve"> Report</w:t>
-      </w:r>
-    </w:p>
-    <w:p>
-      <w:pPr>
+      </w:pPr>
+      <w:r>
         <w:rPr>
           <w:b/>
-        </w:rPr>
-      </w:pPr>
-      <w:r>
-        <w:rPr>
-          <w:b/>
+          <w:sz w:val="24"/>
         </w:rPr>
         <w:t>Task 1: How the model.java class works</w:t>
       </w:r>
     </w:p>
     <w:p>
       <w:r>
-        <w:t>Beginning with the fields at the top of the class, 'size' represents the size of the GUI window in width and height.</w:t>
-      </w:r>
-      <w:r>
-        <w:t xml:space="preserve"> </w:t>
-      </w:r>
-      <w:r>
-        <w:t xml:space="preserve">It's default value is 900, </w:t>
+        <w:t xml:space="preserve">Beginning with the fields at the top of the class, 'size' represents the size of the GUI window in width and height. It's default value is 900, </w:t>
       </w:r>
       <w:proofErr w:type="spellStart"/>
       <w:r>
@@ -254,22 +242,7 @@
       </w:r>
       <w:proofErr w:type="spellEnd"/>
       <w:r>
-        <w:t xml:space="preserve"> class inside the GUI class and runs on its own thread. It has four purposes. In order, it first calculates ne</w:t>
-      </w:r>
-      <w:r>
-        <w:t>w speed and direction values</w:t>
-      </w:r>
-      <w:r>
-        <w:t xml:space="preserve"> for each particle (including collision information). It then merges those particles that are now colliding in the model. It then moves (adjusts their position) of </w:t>
-      </w:r>
-      <w:r>
-        <w:t>all</w:t>
-      </w:r>
-      <w:r>
-        <w:t xml:space="preserve"> particles based upon</w:t>
-      </w:r>
-      <w:r>
-        <w:t xml:space="preserve"> their speed and direction in a </w:t>
+        <w:t xml:space="preserve"> class inside the GUI class and runs on its own thread. It has four purposes. In order, it first calculates new speed and direction values for each particle (including collision information). It then merges those particles that are now colliding in the model. It then moves (adjusts their position) of all particles based upon their speed and direction in a </w:t>
       </w:r>
       <w:proofErr w:type="spellStart"/>
       <w:r>
@@ -293,16 +266,7 @@
       </w:r>
       <w:proofErr w:type="spellEnd"/>
       <w:r>
-        <w:t xml:space="preserve"> particles are drawn, they </w:t>
-      </w:r>
-      <w:r>
-        <w:t>reflect</w:t>
-      </w:r>
-      <w:r>
-        <w:t xml:space="preserve"> the state of the model data (p)</w:t>
-      </w:r>
-      <w:r>
-        <w:t>.</w:t>
+        <w:t xml:space="preserve"> particles are drawn, they reflect the state of the model data (p).</w:t>
       </w:r>
     </w:p>
     <w:p>
@@ -370,33 +334,15 @@
       </w:r>
       <w:proofErr w:type="gramEnd"/>
       <w:r>
-        <w:t xml:space="preserve">) we look through every particle and </w:t>
-      </w:r>
-      <w:r>
-        <w:t>look</w:t>
-      </w:r>
-      <w:r>
-        <w:t xml:space="preserve"> at their impacting list</w:t>
-      </w:r>
-      <w:r>
-        <w:t xml:space="preserve">, </w:t>
-      </w:r>
-      <w:r>
-        <w:t>if it's not empty they're impacting with another so we add it to a '</w:t>
-      </w:r>
-      <w:proofErr w:type="spellStart"/>
-      <w:r>
-        <w:t>deadP</w:t>
-      </w:r>
-      <w:r>
-        <w:t>s</w:t>
-      </w:r>
-      <w:proofErr w:type="spellEnd"/>
-      <w:r>
-        <w:t>' stack and after iteration is complete we remove all of these from 'p'</w:t>
-      </w:r>
-      <w:r>
-        <w:t>, the main list of particles in the simulation model.</w:t>
+        <w:t>) we look through every particle and look at their impacting list, if it's not empty they're impacting with another so we add it to a '</w:t>
+      </w:r>
+      <w:proofErr w:type="spellStart"/>
+      <w:r>
+        <w:t>deadPs</w:t>
+      </w:r>
+      <w:proofErr w:type="spellEnd"/>
+      <w:r>
+        <w:t>' stack and after iteration is complete we remove all of these from 'p', the main list of particles in the simulation model.</w:t>
       </w:r>
     </w:p>
     <w:p>
@@ -423,10 +369,7 @@
       </w:r>
       <w:proofErr w:type="spellEnd"/>
       <w:r>
-        <w:t xml:space="preserve">, this returns a set of Particles to which </w:t>
-      </w:r>
-      <w:r>
-        <w:t xml:space="preserve">any element that is touching the popped element is returned. </w:t>
+        <w:t xml:space="preserve">, this returns a set of Particles to which any element that is touching the popped element is returned. </w:t>
       </w:r>
       <w:proofErr w:type="gramStart"/>
       <w:r>
@@ -434,10 +377,7 @@
       </w:r>
       <w:proofErr w:type="gramEnd"/>
       <w:r>
-        <w:t xml:space="preserve"> any element that is touching any element that is touching the popped element is also returned etc</w:t>
-      </w:r>
-      <w:r>
-        <w:t>. These particles are then removed from the '</w:t>
+        <w:t xml:space="preserve"> any element that is touching any element that is touching the popped element is also returned etc. These particles are then removed from the '</w:t>
       </w:r>
       <w:proofErr w:type="spellStart"/>
       <w:r>
@@ -445,16 +385,7 @@
       </w:r>
       <w:proofErr w:type="spellEnd"/>
       <w:r>
-        <w:t xml:space="preserve">' </w:t>
-      </w:r>
-      <w:r>
-        <w:t>set</w:t>
-      </w:r>
-      <w:r>
-        <w:t xml:space="preserve"> of dead particles</w:t>
-      </w:r>
-      <w:r>
-        <w:t xml:space="preserve">. Once removed, we have all the particles that need to be combined.  We called the </w:t>
+        <w:t xml:space="preserve">' set of dead particles. Once removed, we have all the particles that need to be combined.  We called the </w:t>
       </w:r>
       <w:proofErr w:type="spellStart"/>
       <w:r>
@@ -463,284 +394,895 @@
       <w:proofErr w:type="spellEnd"/>
       <w:r>
         <w:t>() method which takes into account masses and speeds of all the particles and then we add this combined particle to ‘p’, our main list of particles.</w:t>
+      </w:r>
+    </w:p>
+    <w:p>
+      <w:r>
+        <w:t>_______</w:t>
+      </w:r>
+    </w:p>
+    <w:p>
+      <w:pPr>
+        <w:rPr>
+          <w:b/>
+          <w:sz w:val="24"/>
+        </w:rPr>
+      </w:pPr>
+      <w:r>
+        <w:rPr>
+          <w:b/>
+          <w:sz w:val="24"/>
+        </w:rPr>
+        <w:t>Task 2: How does GUI.java work?</w:t>
+      </w:r>
+    </w:p>
+    <w:p>
+      <w:r>
+        <w:t xml:space="preserve">Gui.java contains an inner private class called </w:t>
+      </w:r>
+      <w:proofErr w:type="spellStart"/>
+      <w:r>
+        <w:t>MainLoop</w:t>
+      </w:r>
+      <w:proofErr w:type="spellEnd"/>
+      <w:r>
+        <w:t xml:space="preserve"> too. This description will include both of their workings.</w:t>
+      </w:r>
+    </w:p>
+    <w:p>
+      <w:pPr>
+        <w:rPr>
+          <w:b/>
+        </w:rPr>
+      </w:pPr>
+      <w:r>
+        <w:rPr>
+          <w:b/>
+        </w:rPr>
+        <w:t>What does it do?</w:t>
+      </w:r>
+    </w:p>
+    <w:p>
+      <w:r>
+        <w:t xml:space="preserve">It splits the task of displaying the View part of the MVC and the Model into two separate threads. </w:t>
+      </w:r>
+      <w:proofErr w:type="gramStart"/>
+      <w:r>
+        <w:t>Thus</w:t>
+      </w:r>
+      <w:proofErr w:type="gramEnd"/>
+      <w:r>
+        <w:t xml:space="preserve"> no contention between threads </w:t>
+      </w:r>
+      <w:proofErr w:type="spellStart"/>
+      <w:r>
+        <w:t>occcurs</w:t>
+      </w:r>
+      <w:proofErr w:type="spellEnd"/>
+      <w:r>
+        <w:t xml:space="preserve"> as the first thread's (</w:t>
+      </w:r>
+      <w:proofErr w:type="spellStart"/>
+      <w:r>
+        <w:t>gui</w:t>
+      </w:r>
+      <w:proofErr w:type="spellEnd"/>
+      <w:r>
+        <w:t>) only purpose is to redraw the panel and the second (</w:t>
+      </w:r>
+      <w:proofErr w:type="spellStart"/>
+      <w:r>
+        <w:t>MainLoop</w:t>
+      </w:r>
+      <w:proofErr w:type="spellEnd"/>
+      <w:r>
+        <w:t>) is to update the model.</w:t>
+      </w:r>
+    </w:p>
+    <w:p>
+      <w:proofErr w:type="spellStart"/>
+      <w:r>
+        <w:t>Gui</w:t>
+      </w:r>
+      <w:proofErr w:type="spellEnd"/>
+      <w:r>
+        <w:t xml:space="preserve"> is a </w:t>
+      </w:r>
+      <w:proofErr w:type="spellStart"/>
+      <w:r>
+        <w:t>JFrame</w:t>
+      </w:r>
+      <w:proofErr w:type="spellEnd"/>
+      <w:r>
+        <w:t xml:space="preserve"> class that implements runnable. This means that it can be run on a thread defined by 'scheduler', the '</w:t>
+      </w:r>
+      <w:proofErr w:type="spellStart"/>
+      <w:r>
+        <w:t>newScheduledThreadPool</w:t>
+      </w:r>
+      <w:proofErr w:type="spellEnd"/>
+      <w:r>
+        <w:t xml:space="preserve">'. This </w:t>
+      </w:r>
+      <w:proofErr w:type="spellStart"/>
+      <w:r>
+        <w:t>Gui</w:t>
+      </w:r>
+      <w:proofErr w:type="spellEnd"/>
+      <w:r>
+        <w:t xml:space="preserve"> extending </w:t>
+      </w:r>
+      <w:proofErr w:type="spellStart"/>
+      <w:r>
+        <w:t>JFrame</w:t>
+      </w:r>
+      <w:proofErr w:type="spellEnd"/>
+      <w:r>
+        <w:t xml:space="preserve"> means it can support Swing views and </w:t>
+      </w:r>
+      <w:proofErr w:type="spellStart"/>
+      <w:r>
+        <w:t>JPanels</w:t>
+      </w:r>
+      <w:proofErr w:type="spellEnd"/>
+      <w:r>
+        <w:t xml:space="preserve"> so things can visually be drawn to a window. This is done by creating a 'canvas' class which is just a Swing </w:t>
+      </w:r>
+      <w:proofErr w:type="spellStart"/>
+      <w:r>
+        <w:t>JPanel</w:t>
+      </w:r>
+      <w:proofErr w:type="spellEnd"/>
+      <w:r>
+        <w:t xml:space="preserve">, which has a simple paint method to iterate through the </w:t>
+      </w:r>
+      <w:proofErr w:type="spellStart"/>
+      <w:r>
+        <w:t>DrawableParticles</w:t>
+      </w:r>
+      <w:proofErr w:type="spellEnd"/>
+      <w:r>
+        <w:t xml:space="preserve"> of the model and draw ovals in their positions. Then </w:t>
+      </w:r>
+      <w:proofErr w:type="gramStart"/>
+      <w:r>
+        <w:t>repaint(</w:t>
+      </w:r>
+      <w:proofErr w:type="gramEnd"/>
+      <w:r>
+        <w:t>) is called on a '</w:t>
+      </w:r>
+      <w:proofErr w:type="spellStart"/>
+      <w:r>
+        <w:t>scheduleAtFixedRate</w:t>
+      </w:r>
+      <w:proofErr w:type="spellEnd"/>
+      <w:r>
+        <w:t xml:space="preserve">' applied via the scheduler. Schedule at fixed rate works by executing it every n time </w:t>
+      </w:r>
+      <w:proofErr w:type="gramStart"/>
+      <w:r>
+        <w:t>whether or not</w:t>
+      </w:r>
+      <w:proofErr w:type="gramEnd"/>
+      <w:r>
+        <w:t xml:space="preserve"> the last repaint has finish or not taking into account how long the last repaint took.</w:t>
+      </w:r>
+    </w:p>
+    <w:p>
+      <w:proofErr w:type="spellStart"/>
+      <w:r>
+        <w:t>MainLoop</w:t>
+      </w:r>
+      <w:proofErr w:type="spellEnd"/>
+      <w:r>
+        <w:t xml:space="preserve"> is a little different. It implements Runnable only so </w:t>
+      </w:r>
+      <w:proofErr w:type="gramStart"/>
+      <w:r>
+        <w:t>has the ability to</w:t>
+      </w:r>
+      <w:proofErr w:type="gramEnd"/>
+      <w:r>
+        <w:t xml:space="preserve"> be run on a separate thread. It's running on the same </w:t>
+      </w:r>
+      <w:proofErr w:type="spellStart"/>
+      <w:r>
+        <w:t>ExecutorService</w:t>
+      </w:r>
+      <w:proofErr w:type="spellEnd"/>
+      <w:r>
+        <w:t xml:space="preserve"> that the '</w:t>
+      </w:r>
+      <w:proofErr w:type="spellStart"/>
+      <w:r>
+        <w:t>gui</w:t>
+      </w:r>
+      <w:proofErr w:type="spellEnd"/>
+      <w:r>
+        <w:t xml:space="preserve">' class is running on but on a different thread. </w:t>
+      </w:r>
+      <w:proofErr w:type="spellStart"/>
+      <w:r>
+        <w:t>MainLoop</w:t>
+      </w:r>
+      <w:proofErr w:type="spellEnd"/>
+      <w:r>
+        <w:t xml:space="preserve"> has a reference to the model (which holds the simulations data). The run method is run forever on that thread. The run method handles the timing for updating the model data so that this takes the same amount of time each time it loops. For instance, it takes the current time, then calls </w:t>
+      </w:r>
+      <w:proofErr w:type="spellStart"/>
+      <w:proofErr w:type="gramStart"/>
+      <w:r>
+        <w:t>model.step</w:t>
+      </w:r>
+      <w:proofErr w:type="spellEnd"/>
+      <w:proofErr w:type="gramEnd"/>
+      <w:r>
+        <w:t xml:space="preserve">() </w:t>
+      </w:r>
+      <w:proofErr w:type="spellStart"/>
+      <w:r>
+        <w:t>stepsForFrame</w:t>
+      </w:r>
+      <w:proofErr w:type="spellEnd"/>
+      <w:r>
+        <w:t xml:space="preserve"> times. It then calculates the time elapsed doing this. If the length of each frame minus the time taken to update the model is &gt; 1 (</w:t>
+      </w:r>
+      <w:proofErr w:type="spellStart"/>
+      <w:r>
+        <w:t>i.e</w:t>
+      </w:r>
+      <w:proofErr w:type="spellEnd"/>
+      <w:r>
+        <w:t xml:space="preserve"> updating model took less time than the constant time required for each frame), then we sleep the thread for that long. This loops forever.</w:t>
+      </w:r>
+    </w:p>
+    <w:p>
+      <w:pPr>
+        <w:rPr>
+          <w:b/>
+        </w:rPr>
+      </w:pPr>
+      <w:r>
+        <w:rPr>
+          <w:b/>
+        </w:rPr>
+        <w:t>What data is contended and what is the contention pattern?</w:t>
+      </w:r>
+    </w:p>
+    <w:p>
+      <w:r>
+        <w:t xml:space="preserve">(non-lock) </w:t>
+      </w:r>
+      <w:r>
+        <w:t>Contention is simply when two</w:t>
+      </w:r>
+      <w:r>
+        <w:t xml:space="preserve"> or more</w:t>
+      </w:r>
+      <w:r>
+        <w:t xml:space="preserve"> threads try to access the same </w:t>
+      </w:r>
+      <w:r>
+        <w:t>data resource.</w:t>
+      </w:r>
+      <w:r>
+        <w:t xml:space="preserve"> What happens depends on the type of contention that is occurring.</w:t>
+      </w:r>
+      <w:r>
+        <w:t xml:space="preserve"> If the contention is ‘one’, it means only one thread is performing operations on this shared resource.</w:t>
+      </w:r>
+      <w:r>
+        <w:t xml:space="preserve"> If the contention is ‘many’, it means multiple threads are </w:t>
+      </w:r>
+      <w:r>
+        <w:t>performing</w:t>
+      </w:r>
+      <w:r>
+        <w:t xml:space="preserve"> operations on this shared resource.</w:t>
+      </w:r>
+      <w:r>
+        <w:t xml:space="preserve"> </w:t>
+      </w:r>
+      <w:r>
+        <w:t xml:space="preserve">In the </w:t>
+      </w:r>
+      <w:proofErr w:type="spellStart"/>
+      <w:r>
+        <w:t>Gui</w:t>
+      </w:r>
+      <w:proofErr w:type="spellEnd"/>
+      <w:r>
+        <w:t xml:space="preserve"> class, t</w:t>
+      </w:r>
+      <w:r>
+        <w:t xml:space="preserve">he contention pattern that’s occurring </w:t>
+      </w:r>
+      <w:r>
+        <w:t xml:space="preserve">is </w:t>
+      </w:r>
+      <w:r>
+        <w:rPr>
+          <w:b/>
+        </w:rPr>
+        <w:t>many</w:t>
+      </w:r>
+      <w:r>
+        <w:rPr>
+          <w:b/>
+        </w:rPr>
+        <w:t xml:space="preserve"> </w:t>
+      </w:r>
+      <w:r>
+        <w:rPr>
+          <w:b/>
+        </w:rPr>
+        <w:t>read one write</w:t>
+      </w:r>
+      <w:r>
+        <w:t>.</w:t>
+      </w:r>
+      <w:r>
+        <w:t xml:space="preserve"> </w:t>
+      </w:r>
+      <w:proofErr w:type="spellStart"/>
+      <w:r>
+        <w:t>MainLoop</w:t>
+      </w:r>
+      <w:proofErr w:type="spellEnd"/>
+      <w:r>
+        <w:t xml:space="preserve"> </w:t>
+      </w:r>
+      <w:r>
+        <w:t>is writing</w:t>
+      </w:r>
+      <w:r>
+        <w:t xml:space="preserve"> to </w:t>
+      </w:r>
+      <w:proofErr w:type="spellStart"/>
+      <w:r>
+        <w:t>pDraw</w:t>
+      </w:r>
+      <w:proofErr w:type="spellEnd"/>
+      <w:r>
+        <w:t xml:space="preserve"> (</w:t>
+      </w:r>
+      <w:proofErr w:type="spellStart"/>
+      <w:r>
+        <w:t>DrawableParticle</w:t>
+      </w:r>
+      <w:proofErr w:type="spellEnd"/>
+      <w:r>
+        <w:t xml:space="preserve"> list)</w:t>
+      </w:r>
+      <w:r>
+        <w:t xml:space="preserve"> and</w:t>
+      </w:r>
+      <w:r>
+        <w:t xml:space="preserve"> </w:t>
+      </w:r>
+      <w:proofErr w:type="spellStart"/>
+      <w:r>
+        <w:t>Gui</w:t>
+      </w:r>
+      <w:proofErr w:type="spellEnd"/>
+      <w:r>
+        <w:t xml:space="preserve"> reads from this</w:t>
+      </w:r>
+      <w:r>
+        <w:t xml:space="preserve"> to draw</w:t>
+      </w:r>
+      <w:r>
+        <w:t>.</w:t>
+      </w:r>
+      <w:r>
+        <w:t xml:space="preserve"> </w:t>
+      </w:r>
+      <w:proofErr w:type="spellStart"/>
+      <w:r>
+        <w:t>Gui</w:t>
+      </w:r>
+      <w:proofErr w:type="spellEnd"/>
+      <w:r>
+        <w:t xml:space="preserve"> doesn’t write anything</w:t>
+      </w:r>
+      <w:r>
+        <w:t xml:space="preserve"> to </w:t>
+      </w:r>
+      <w:proofErr w:type="spellStart"/>
+      <w:r>
+        <w:t>pDraw</w:t>
+      </w:r>
+      <w:proofErr w:type="spellEnd"/>
+      <w:r>
+        <w:t>, it only reads from its one thread.</w:t>
+      </w:r>
+    </w:p>
+    <w:p/>
+    <w:p/>
+    <w:p>
+      <w:pPr>
+        <w:rPr>
+          <w:b/>
+        </w:rPr>
+      </w:pPr>
+      <w:r>
+        <w:rPr>
+          <w:b/>
+        </w:rPr>
+        <w:lastRenderedPageBreak/>
+        <w:t>Is this parallelism properly implemented?</w:t>
+      </w:r>
+    </w:p>
+    <w:p>
+      <w:r>
+        <w:t xml:space="preserve">What defines properly implemented? </w:t>
+      </w:r>
+      <w:r>
+        <w:t>Let’s</w:t>
+      </w:r>
+      <w:r>
+        <w:t xml:space="preserve"> define it as meaning parallel code that doesn’t</w:t>
+      </w:r>
+      <w:r>
+        <w:t xml:space="preserve"> promote</w:t>
+      </w:r>
+      <w:r>
+        <w:t xml:space="preserve"> </w:t>
+      </w:r>
+      <w:r>
+        <w:t>race conditions,</w:t>
+      </w:r>
+      <w:r>
+        <w:t xml:space="preserve"> where </w:t>
+      </w:r>
+      <w:r>
+        <w:t>CPU</w:t>
+      </w:r>
+      <w:r>
+        <w:t xml:space="preserve"> caching is avoided between shared resources, </w:t>
+      </w:r>
+      <w:r>
+        <w:t xml:space="preserve">where </w:t>
+      </w:r>
+      <w:r>
+        <w:t>data contentions are properly handled</w:t>
+      </w:r>
+      <w:r>
+        <w:t>, deadlocks</w:t>
+      </w:r>
+      <w:r>
+        <w:t xml:space="preserve"> are </w:t>
+      </w:r>
+      <w:r>
+        <w:t>avoided,</w:t>
+      </w:r>
+      <w:r>
+        <w:t xml:space="preserve"> and </w:t>
+      </w:r>
+      <w:r>
+        <w:t>loads are balanced</w:t>
+      </w:r>
+      <w:r>
+        <w:t xml:space="preserve"> between threads.</w:t>
+      </w:r>
+    </w:p>
+    <w:p>
+      <w:r>
+        <w:t xml:space="preserve">It seems like </w:t>
+      </w:r>
+      <w:r>
+        <w:t>the loads are balanced by s</w:t>
+      </w:r>
+      <w:r>
+        <w:t>eparat</w:t>
+      </w:r>
+      <w:r>
+        <w:t>ing</w:t>
+      </w:r>
+      <w:r>
+        <w:t xml:space="preserve"> GUI handling and model updates</w:t>
+      </w:r>
+      <w:r>
+        <w:t xml:space="preserve"> (writing</w:t>
+      </w:r>
+      <w:r>
+        <w:t>) so that the rate at which GUI updates doesn’t affect the speed at which the model data updates</w:t>
+      </w:r>
+      <w:r>
+        <w:t xml:space="preserve">. For </w:t>
+      </w:r>
+      <w:r>
+        <w:t>instance,</w:t>
+      </w:r>
+      <w:r>
+        <w:t xml:space="preserve"> the O(n^2) complexity for</w:t>
+      </w:r>
+      <w:r>
+        <w:t xml:space="preserve"> particle</w:t>
+      </w:r>
+      <w:r>
+        <w:t xml:space="preserve"> interactions </w:t>
+      </w:r>
+      <w:r>
+        <w:t>don’t</w:t>
+      </w:r>
+      <w:r>
+        <w:t xml:space="preserve"> </w:t>
+      </w:r>
+      <w:r>
+        <w:t>affect</w:t>
+      </w:r>
+      <w:r>
+        <w:t xml:space="preserve"> the speed of the GUI updates, putting this on a</w:t>
+      </w:r>
+      <w:r>
+        <w:t xml:space="preserve"> separate</w:t>
+      </w:r>
+      <w:r>
+        <w:t xml:space="preserve"> thread solves this nicely</w:t>
+      </w:r>
+      <w:r>
+        <w:t xml:space="preserve"> and balances the work.</w:t>
+      </w:r>
+    </w:p>
+    <w:p>
+      <w:r>
+        <w:t xml:space="preserve">All shared resources are named </w:t>
+      </w:r>
+      <w:r>
+        <w:t>volatile,</w:t>
+      </w:r>
+      <w:r>
+        <w:t xml:space="preserve"> so</w:t>
+      </w:r>
+      <w:r>
+        <w:t xml:space="preserve"> </w:t>
+      </w:r>
+      <w:r>
+        <w:t>CPU</w:t>
+      </w:r>
+      <w:r>
+        <w:t xml:space="preserve"> caching</w:t>
+      </w:r>
+      <w:r>
+        <w:t xml:space="preserve"> shouldn’t occur. I.E</w:t>
+      </w:r>
+      <w:r>
+        <w:t xml:space="preserve"> </w:t>
+      </w:r>
+      <w:proofErr w:type="spellStart"/>
+      <w:r>
+        <w:t>pDraw</w:t>
+      </w:r>
+      <w:proofErr w:type="spellEnd"/>
+      <w:r>
+        <w:t xml:space="preserve"> has been given the attribute volatile so no two threads will ever have different values</w:t>
+      </w:r>
+      <w:r>
+        <w:t xml:space="preserve"> stored in their own cach</w:t>
+      </w:r>
+      <w:r>
+        <w:t>e and use that for their own writes (</w:t>
+      </w:r>
+      <w:proofErr w:type="spellStart"/>
+      <w:r>
+        <w:t>MainLoop</w:t>
+      </w:r>
+      <w:proofErr w:type="spellEnd"/>
+      <w:r>
+        <w:t>)</w:t>
+      </w:r>
+      <w:r>
+        <w:t>.</w:t>
+      </w:r>
+    </w:p>
+    <w:p>
+      <w:pPr>
+        <w:spacing w:after="0" w:line="240" w:lineRule="auto"/>
+      </w:pPr>
+    </w:p>
+    <w:p>
+      <w:pPr>
+        <w:spacing w:after="0" w:line="240" w:lineRule="auto"/>
+        <w:rPr>
+          <w:b/>
+          <w:sz w:val="24"/>
+        </w:rPr>
+      </w:pPr>
+      <w:r>
+        <w:rPr>
+          <w:b/>
+          <w:sz w:val="24"/>
+        </w:rPr>
+        <w:t>Task 3: How to introduce parallelism:</w:t>
+      </w:r>
+    </w:p>
+    <w:p>
+      <w:pPr>
+        <w:spacing w:after="0" w:line="240" w:lineRule="auto"/>
+        <w:rPr>
+          <w:sz w:val="24"/>
+        </w:rPr>
+      </w:pPr>
+    </w:p>
+    <w:p>
+      <w:pPr>
+        <w:pStyle w:val="ListParagraph"/>
+        <w:numPr>
+          <w:ilvl w:val="0"/>
+          <w:numId w:val="1"/>
+        </w:numPr>
+        <w:spacing w:after="0" w:line="240" w:lineRule="auto"/>
+      </w:pPr>
+      <w:r>
+        <w:t>How do you plan to add parallelism in the algorithm?</w:t>
+      </w:r>
+    </w:p>
+    <w:p>
+      <w:pPr>
+        <w:pStyle w:val="ListParagraph"/>
+        <w:numPr>
+          <w:ilvl w:val="1"/>
+          <w:numId w:val="1"/>
+        </w:numPr>
+        <w:spacing w:after="0" w:line="240" w:lineRule="auto"/>
+      </w:pPr>
+      <w:r>
+        <w:t xml:space="preserve">By using </w:t>
+      </w:r>
+      <w:proofErr w:type="spellStart"/>
+      <w:r>
+        <w:t>parallelStreams</w:t>
+      </w:r>
+      <w:proofErr w:type="spellEnd"/>
+      <w:r>
+        <w:t xml:space="preserve"> as much as I possibly can</w:t>
+      </w:r>
+      <w:r>
+        <w:t xml:space="preserve"> (easy mode)</w:t>
+      </w:r>
+      <w:r>
+        <w:t xml:space="preserve">. They use </w:t>
+      </w:r>
+      <w:proofErr w:type="spellStart"/>
+      <w:r>
+        <w:t>ForkJoin</w:t>
+      </w:r>
+      <w:proofErr w:type="spellEnd"/>
+      <w:r>
+        <w:t xml:space="preserve"> library </w:t>
+      </w:r>
+      <w:r>
+        <w:t xml:space="preserve">under the hood and handle all the </w:t>
+      </w:r>
+      <w:r>
+        <w:t>problems with forking and joining for me. All I need to worry about is data contentions on certain collections</w:t>
+      </w:r>
+      <w:r>
+        <w:t xml:space="preserve"> and create race conditions on non-volatile structures</w:t>
+      </w:r>
+      <w:r>
+        <w:t>.</w:t>
+      </w:r>
+    </w:p>
+    <w:p>
+      <w:pPr>
+        <w:pStyle w:val="ListParagraph"/>
+        <w:numPr>
+          <w:ilvl w:val="2"/>
+          <w:numId w:val="1"/>
+        </w:numPr>
+        <w:spacing w:after="0" w:line="240" w:lineRule="auto"/>
+      </w:pPr>
+      <w:r>
+        <w:t>I’ll add them to the O(n^2)</w:t>
+      </w:r>
+      <w:r>
+        <w:t xml:space="preserve"> </w:t>
+      </w:r>
+      <w:proofErr w:type="spellStart"/>
+      <w:proofErr w:type="gramStart"/>
+      <w:r>
+        <w:t>particle.interact</w:t>
+      </w:r>
+      <w:proofErr w:type="spellEnd"/>
+      <w:proofErr w:type="gramEnd"/>
+      <w:r>
+        <w:t>()</w:t>
+      </w:r>
+      <w:r>
+        <w:t xml:space="preserve"> method call in step()</w:t>
+      </w:r>
+      <w:r>
+        <w:t xml:space="preserve"> as this will be where the highest speedup will occur.</w:t>
+      </w:r>
+      <w:r>
+        <w:t xml:space="preserve"> I imagine this will always be useful even at relatively small dataset sizes as O(n^2) sequentially is very slow, doing this is parallel </w:t>
+      </w:r>
+      <w:r>
+        <w:t xml:space="preserve">to the outer loop </w:t>
+      </w:r>
+      <w:r>
+        <w:t>should speed it up significantly</w:t>
+      </w:r>
+      <w:r>
+        <w:t>, better than doing it on the inside loop at least.</w:t>
+      </w:r>
+    </w:p>
+    <w:p>
+      <w:pPr>
+        <w:pStyle w:val="ListParagraph"/>
+        <w:numPr>
+          <w:ilvl w:val="1"/>
+          <w:numId w:val="1"/>
+        </w:numPr>
+        <w:spacing w:after="0" w:line="240" w:lineRule="auto"/>
+      </w:pPr>
+      <w:r>
+        <w:t xml:space="preserve">Making all shared resources volatile to </w:t>
+      </w:r>
+      <w:r>
+        <w:t>remove multiple thread CPU caching problems</w:t>
+      </w:r>
+    </w:p>
+    <w:p>
+      <w:pPr>
+        <w:pStyle w:val="ListParagraph"/>
+        <w:numPr>
+          <w:ilvl w:val="1"/>
+          <w:numId w:val="1"/>
+        </w:numPr>
+        <w:spacing w:after="0" w:line="240" w:lineRule="auto"/>
+      </w:pPr>
+      <w:r>
+        <w:t>I plan on o</w:t>
+      </w:r>
+      <w:r>
+        <w:t>perating on thread safe structures</w:t>
+      </w:r>
+      <w:r>
+        <w:t xml:space="preserve"> </w:t>
+      </w:r>
+      <w:r>
+        <w:t xml:space="preserve">that don’t allow concurrent </w:t>
+      </w:r>
+      <w:r>
+        <w:t>modifications,</w:t>
+      </w:r>
+      <w:r>
+        <w:t xml:space="preserve"> </w:t>
+      </w:r>
+      <w:r>
+        <w:t xml:space="preserve">so no race conditions </w:t>
+      </w:r>
+      <w:r>
+        <w:t>exist,</w:t>
+      </w:r>
+      <w:r>
+        <w:t xml:space="preserve"> and I don’t need to implement my own synchronisation</w:t>
+      </w:r>
+      <w:r>
+        <w:t xml:space="preserve"> or </w:t>
+      </w:r>
+      <w:r>
+        <w:t>locking/unlocking</w:t>
+      </w:r>
+      <w:r>
+        <w:t xml:space="preserve"> (</w:t>
+      </w:r>
+      <w:proofErr w:type="spellStart"/>
+      <w:r>
+        <w:t>LinkedBlockingQueue</w:t>
+      </w:r>
+      <w:proofErr w:type="spellEnd"/>
+      <w:r>
+        <w:t xml:space="preserve">, </w:t>
+      </w:r>
+      <w:proofErr w:type="spellStart"/>
+      <w:r>
+        <w:t>Collections.synchronisedList</w:t>
+      </w:r>
+      <w:proofErr w:type="spellEnd"/>
+      <w:r>
+        <w:t>()) etc.</w:t>
+      </w:r>
+    </w:p>
+    <w:p>
+      <w:pPr>
+        <w:pStyle w:val="ListParagraph"/>
+        <w:numPr>
+          <w:ilvl w:val="1"/>
+          <w:numId w:val="1"/>
+        </w:numPr>
+        <w:spacing w:after="0" w:line="240" w:lineRule="auto"/>
+      </w:pPr>
+      <w:r>
+        <w:t>Make try as many atomic actions to shared resources as possible to make sure I’m not doing ‘many’</w:t>
+      </w:r>
+      <w:r>
+        <w:t xml:space="preserve"> modifications.</w:t>
       </w:r>
       <w:bookmarkStart w:id="0" w:name="_GoBack"/>
       <w:bookmarkEnd w:id="0"/>
     </w:p>
     <w:p>
-      <w:r>
-        <w:t>_______</w:t>
-      </w:r>
-    </w:p>
-    <w:p/>
-    <w:p>
-      <w:r>
-        <w:t>Task 2: How does GUI.java work?</w:t>
-      </w:r>
-    </w:p>
-    <w:p/>
-    <w:p>
-      <w:r>
-        <w:t xml:space="preserve">Gui.java contains an inner private class called </w:t>
-      </w:r>
-      <w:proofErr w:type="spellStart"/>
-      <w:r>
-        <w:t>MainLoop</w:t>
-      </w:r>
-      <w:proofErr w:type="spellEnd"/>
-      <w:r>
-        <w:t xml:space="preserve"> too. This description will include both of their workings.</w:t>
-      </w:r>
-    </w:p>
-    <w:p/>
-    <w:p>
-      <w:r>
-        <w:t>What does it do?</w:t>
-      </w:r>
-    </w:p>
-    <w:p/>
-    <w:p>
-      <w:r>
-        <w:t xml:space="preserve">It splits the task of displaying the View part of the MVC and the Model into two separate threads. </w:t>
-      </w:r>
-      <w:proofErr w:type="gramStart"/>
-      <w:r>
-        <w:t>Thus</w:t>
-      </w:r>
-      <w:proofErr w:type="gramEnd"/>
-      <w:r>
-        <w:t xml:space="preserve"> no contention between threads </w:t>
-      </w:r>
-      <w:proofErr w:type="spellStart"/>
-      <w:r>
-        <w:t>occcurs</w:t>
-      </w:r>
-      <w:proofErr w:type="spellEnd"/>
-      <w:r>
-        <w:t xml:space="preserve"> as the first thread's (</w:t>
-      </w:r>
-      <w:proofErr w:type="spellStart"/>
-      <w:r>
-        <w:t>gui</w:t>
-      </w:r>
-      <w:proofErr w:type="spellEnd"/>
-      <w:r>
-        <w:t>) only purpose is to redraw the panel and the second (</w:t>
-      </w:r>
-      <w:proofErr w:type="spellStart"/>
-      <w:r>
-        <w:t>MainLoop</w:t>
-      </w:r>
-      <w:proofErr w:type="spellEnd"/>
-      <w:r>
-        <w:t>) is to update the model.</w:t>
-      </w:r>
-    </w:p>
-    <w:p/>
-    <w:p>
-      <w:proofErr w:type="spellStart"/>
-      <w:r>
-        <w:t>Gui</w:t>
-      </w:r>
-      <w:proofErr w:type="spellEnd"/>
-      <w:r>
-        <w:t xml:space="preserve"> is a </w:t>
-      </w:r>
-      <w:proofErr w:type="spellStart"/>
-      <w:r>
-        <w:t>JFrame</w:t>
-      </w:r>
-      <w:proofErr w:type="spellEnd"/>
-      <w:r>
-        <w:t xml:space="preserve"> class that implements runnable. This means that it can be run on a thread defined by 'scheduler', the '</w:t>
-      </w:r>
-      <w:proofErr w:type="spellStart"/>
-      <w:r>
-        <w:t>newScheduledThreadPool</w:t>
-      </w:r>
-      <w:proofErr w:type="spellEnd"/>
-      <w:r>
-        <w:t xml:space="preserve">'. This </w:t>
-      </w:r>
-      <w:proofErr w:type="spellStart"/>
-      <w:r>
-        <w:t>Gui</w:t>
-      </w:r>
-      <w:proofErr w:type="spellEnd"/>
-      <w:r>
-        <w:t xml:space="preserve"> extending </w:t>
-      </w:r>
-      <w:proofErr w:type="spellStart"/>
-      <w:r>
-        <w:t>JFrame</w:t>
-      </w:r>
-      <w:proofErr w:type="spellEnd"/>
-      <w:r>
-        <w:t xml:space="preserve"> means it can support Swing views and </w:t>
-      </w:r>
-      <w:proofErr w:type="spellStart"/>
-      <w:r>
-        <w:t>JPanels</w:t>
-      </w:r>
-      <w:proofErr w:type="spellEnd"/>
-      <w:r>
-        <w:t xml:space="preserve"> so things can visually be drawn to a window. This is done by creating a 'canvas' class which is just a Swing </w:t>
-      </w:r>
-      <w:proofErr w:type="spellStart"/>
-      <w:r>
-        <w:t>JPanel</w:t>
-      </w:r>
-      <w:proofErr w:type="spellEnd"/>
-      <w:r>
-        <w:t xml:space="preserve">, which has a simple paint method to iterate through the </w:t>
-      </w:r>
-      <w:proofErr w:type="spellStart"/>
-      <w:r>
-        <w:t>DrawableParticles</w:t>
-      </w:r>
-      <w:proofErr w:type="spellEnd"/>
-      <w:r>
-        <w:t xml:space="preserve"> of the model and draw ovals in their positions. Then </w:t>
-      </w:r>
-      <w:proofErr w:type="gramStart"/>
-      <w:r>
-        <w:t>repaint(</w:t>
-      </w:r>
-      <w:proofErr w:type="gramEnd"/>
-      <w:r>
-        <w:t>) is called on a '</w:t>
-      </w:r>
-      <w:proofErr w:type="spellStart"/>
-      <w:r>
-        <w:t>scheduleAtFixedRate</w:t>
-      </w:r>
-      <w:proofErr w:type="spellEnd"/>
-      <w:r>
-        <w:t xml:space="preserve">' applied via the scheduler. Schedule at fixed rate works by executing it every n time </w:t>
-      </w:r>
-      <w:proofErr w:type="gramStart"/>
-      <w:r>
-        <w:t>whether or not</w:t>
-      </w:r>
-      <w:proofErr w:type="gramEnd"/>
-      <w:r>
-        <w:t xml:space="preserve"> the last repaint has finish or not taking into account how long the last repaint took.</w:t>
-      </w:r>
-    </w:p>
-    <w:p/>
-    <w:p>
-      <w:proofErr w:type="spellStart"/>
-      <w:r>
-        <w:t>MainLoop</w:t>
-      </w:r>
-      <w:proofErr w:type="spellEnd"/>
-      <w:r>
-        <w:t xml:space="preserve"> is a little different. It implements Runnable only so </w:t>
-      </w:r>
-      <w:proofErr w:type="gramStart"/>
-      <w:r>
-        <w:t>has the ability to</w:t>
-      </w:r>
-      <w:proofErr w:type="gramEnd"/>
-      <w:r>
-        <w:t xml:space="preserve"> be run on a separate thread. It's running on the same </w:t>
-      </w:r>
-      <w:proofErr w:type="spellStart"/>
-      <w:r>
-        <w:t>ExecutorService</w:t>
-      </w:r>
-      <w:proofErr w:type="spellEnd"/>
-      <w:r>
-        <w:t xml:space="preserve"> that the '</w:t>
-      </w:r>
-      <w:proofErr w:type="spellStart"/>
-      <w:r>
-        <w:t>gui</w:t>
-      </w:r>
-      <w:proofErr w:type="spellEnd"/>
-      <w:r>
-        <w:t xml:space="preserve">' class is running on but on a different thread. </w:t>
-      </w:r>
-      <w:proofErr w:type="spellStart"/>
-      <w:r>
-        <w:t>MainLoop</w:t>
-      </w:r>
-      <w:proofErr w:type="spellEnd"/>
-      <w:r>
-        <w:t xml:space="preserve"> has a reference to the model (which holds the simulations data). The run method is run forever on that thread. The run method handles the timing for updating the model data so that this takes the same amount of time each time it loops. For instance, it takes the current time, then calls </w:t>
-      </w:r>
-      <w:proofErr w:type="spellStart"/>
-      <w:proofErr w:type="gramStart"/>
-      <w:r>
-        <w:t>model.step</w:t>
-      </w:r>
-      <w:proofErr w:type="spellEnd"/>
-      <w:proofErr w:type="gramEnd"/>
-      <w:r>
-        <w:t xml:space="preserve">() </w:t>
-      </w:r>
-      <w:proofErr w:type="spellStart"/>
-      <w:r>
-        <w:t>stepsForFrame</w:t>
-      </w:r>
-      <w:proofErr w:type="spellEnd"/>
-      <w:r>
-        <w:t xml:space="preserve"> times. It then calculates the time elapsed doing this. If the length of each frame minus the time taken to update the model is &gt; 1 (</w:t>
-      </w:r>
-      <w:proofErr w:type="spellStart"/>
-      <w:r>
-        <w:t>i.e</w:t>
-      </w:r>
-      <w:proofErr w:type="spellEnd"/>
-      <w:r>
-        <w:t xml:space="preserve"> updating model took less time than the constant time required for each frame), then we sleep the thread for that long. This loops forever.</w:t>
-      </w:r>
-    </w:p>
-    <w:p>
-      <w:r>
-        <w:t>___</w:t>
-      </w:r>
-    </w:p>
-    <w:p/>
-    <w:p>
-      <w:r>
-        <w:lastRenderedPageBreak/>
-        <w:t>What data is contended and what is the contention pattern?</w:t>
-      </w:r>
-    </w:p>
-    <w:p/>
-    <w:p>
-      <w:r>
-        <w:t>Contention is simply when two threads try to access the same resource and as a result one of the contending threads runs slower than the other. This instance of a contention pattern is a race condition between shared data in 2 threads.</w:t>
-      </w:r>
-    </w:p>
-    <w:p>
-      <w:r>
-        <w:t xml:space="preserve">The first thread (that's purposed with drawing the simulation) </w:t>
-      </w:r>
-      <w:proofErr w:type="gramStart"/>
-      <w:r>
-        <w:t>has to</w:t>
-      </w:r>
-      <w:proofErr w:type="gramEnd"/>
-      <w:r>
-        <w:t xml:space="preserve"> read </w:t>
-      </w:r>
-      <w:proofErr w:type="spellStart"/>
-      <w:r>
-        <w:t>pDraw's</w:t>
-      </w:r>
-      <w:proofErr w:type="spellEnd"/>
-      <w:r>
-        <w:t xml:space="preserve"> list values to draw them. At the same time the other thread tasked with the model updating </w:t>
-      </w:r>
-      <w:proofErr w:type="gramStart"/>
-      <w:r>
-        <w:t>has to</w:t>
-      </w:r>
-      <w:proofErr w:type="gramEnd"/>
-      <w:r>
-        <w:t xml:space="preserve"> edit the contents of </w:t>
+      <w:pPr>
+        <w:pStyle w:val="ListParagraph"/>
+        <w:numPr>
+          <w:ilvl w:val="0"/>
+          <w:numId w:val="1"/>
+        </w:numPr>
+        <w:spacing w:after="0" w:line="240" w:lineRule="auto"/>
+      </w:pPr>
+      <w:r>
+        <w:t>Why is it going to help in simulating particle moving, attracting each other and merging?</w:t>
+      </w:r>
+    </w:p>
+    <w:p>
+      <w:pPr>
+        <w:pStyle w:val="ListParagraph"/>
+        <w:numPr>
+          <w:ilvl w:val="1"/>
+          <w:numId w:val="1"/>
+        </w:numPr>
+        <w:spacing w:after="0" w:line="240" w:lineRule="auto"/>
+      </w:pPr>
+      <w:r>
+        <w:t>Simply, distributing the load of the model update calculations onto different threads should improve efficiency</w:t>
+      </w:r>
+      <w:r>
+        <w:t xml:space="preserve"> as we have multiple workers churning through the calculations in parallel instead of </w:t>
+      </w:r>
+      <w:r>
+        <w:t>one by one in sequential</w:t>
+      </w:r>
+      <w:r>
+        <w:t>.</w:t>
+      </w:r>
+      <w:r>
+        <w:t xml:space="preserve"> </w:t>
+      </w:r>
+      <w:r>
+        <w:t>Because of</w:t>
+      </w:r>
+      <w:r>
+        <w:t xml:space="preserve"> this, when simulating this, if the time taken to do </w:t>
+      </w:r>
+      <w:r>
+        <w:t>all</w:t>
+      </w:r>
+      <w:r>
+        <w:t xml:space="preserve"> these calculations is lower then </w:t>
+      </w:r>
+    </w:p>
+    <w:p>
+      <w:pPr>
+        <w:pStyle w:val="ListParagraph"/>
+        <w:numPr>
+          <w:ilvl w:val="0"/>
+          <w:numId w:val="1"/>
+        </w:numPr>
+        <w:spacing w:after="0" w:line="240" w:lineRule="auto"/>
+      </w:pPr>
+      <w:r>
+        <w:t>What kind of data contentions will you need to resolve?</w:t>
+      </w:r>
+    </w:p>
+    <w:p>
+      <w:pPr>
+        <w:pStyle w:val="ListParagraph"/>
+        <w:numPr>
+          <w:ilvl w:val="1"/>
+          <w:numId w:val="1"/>
+        </w:numPr>
+        <w:spacing w:after="0" w:line="240" w:lineRule="auto"/>
+      </w:pPr>
+      <w:r>
+        <w:t>Ones with ‘p’</w:t>
+      </w:r>
+      <w:r>
+        <w:t xml:space="preserve"> and ‘</w:t>
       </w:r>
       <w:proofErr w:type="spellStart"/>
       <w:r>
@@ -748,87 +1290,80 @@
       </w:r>
       <w:proofErr w:type="spellEnd"/>
       <w:r>
+        <w:t>’ being written to by multiple threads.</w:t>
+      </w:r>
+      <w:r>
+        <w:t xml:space="preserve">  ‘p’ will be both written to and read by multiple threads, will try to make it so that the critical sections will only contain read or write.</w:t>
+      </w:r>
+    </w:p>
+    <w:p>
+      <w:pPr>
+        <w:pStyle w:val="ListParagraph"/>
+        <w:numPr>
+          <w:ilvl w:val="0"/>
+          <w:numId w:val="1"/>
+        </w:numPr>
+        <w:spacing w:after="0" w:line="240" w:lineRule="auto"/>
+      </w:pPr>
+      <w:r>
+        <w:t xml:space="preserve">How </w:t>
+      </w:r>
+      <w:r>
+        <w:t xml:space="preserve">will you make </w:t>
+      </w:r>
+      <w:r>
+        <w:t>sure</w:t>
+      </w:r>
+      <w:r>
+        <w:t xml:space="preserve"> </w:t>
+      </w:r>
+      <w:r>
+        <w:t>there is no hidden aliasing creating unpredicted data contentions?</w:t>
+      </w:r>
+    </w:p>
+    <w:p>
+      <w:pPr>
+        <w:pStyle w:val="ListParagraph"/>
+        <w:numPr>
+          <w:ilvl w:val="1"/>
+          <w:numId w:val="1"/>
+        </w:numPr>
+        <w:spacing w:after="0" w:line="240" w:lineRule="auto"/>
+      </w:pPr>
+      <w:r>
+        <w:t>Using thread safe structures that don’t let</w:t>
+      </w:r>
+      <w:r>
+        <w:t xml:space="preserve"> more than one thing modify the contents of that structure</w:t>
+      </w:r>
+      <w:r>
+        <w:t>, only read</w:t>
+      </w:r>
+      <w:r>
+        <w:t xml:space="preserve"> certain indexes</w:t>
+      </w:r>
+      <w:r>
         <w:t xml:space="preserve">. </w:t>
       </w:r>
-      <w:proofErr w:type="spellStart"/>
-      <w:r>
-        <w:t>pDraw</w:t>
-      </w:r>
-      <w:proofErr w:type="spellEnd"/>
-      <w:r>
-        <w:t xml:space="preserve"> is made volatile to make sure no </w:t>
-      </w:r>
-      <w:proofErr w:type="spellStart"/>
-      <w:r>
-        <w:t>cacheing</w:t>
-      </w:r>
-      <w:proofErr w:type="spellEnd"/>
-      <w:r>
-        <w:t xml:space="preserve"> takes place which is good but </w:t>
-      </w:r>
-      <w:proofErr w:type="spellStart"/>
-      <w:r>
-        <w:t>timeslicing</w:t>
-      </w:r>
-      <w:proofErr w:type="spellEnd"/>
-      <w:r>
-        <w:t xml:space="preserve"> could still take place which would mean that the GUI gets an old version of the data that isn't correct in comparison to the models updated data as </w:t>
-      </w:r>
-      <w:proofErr w:type="gramStart"/>
-      <w:r>
-        <w:t>there</w:t>
-      </w:r>
-      <w:proofErr w:type="gramEnd"/>
-      <w:r>
-        <w:t xml:space="preserve"> contention that slows down the </w:t>
-      </w:r>
-      <w:proofErr w:type="spellStart"/>
-      <w:r>
-        <w:t>Gui</w:t>
-      </w:r>
-      <w:proofErr w:type="spellEnd"/>
-      <w:r>
-        <w:t xml:space="preserve"> thread.</w:t>
-      </w:r>
-    </w:p>
-    <w:p>
-      <w:r>
-        <w:t>___</w:t>
-      </w:r>
-    </w:p>
-    <w:p/>
-    <w:p>
-      <w:r>
-        <w:t>Is this parallelism properly implemented?</w:t>
-      </w:r>
-    </w:p>
-    <w:p>
-      <w:r>
-        <w:t xml:space="preserve">It seems like a good way to separate GUI handling and model updates. For </w:t>
-      </w:r>
-      <w:proofErr w:type="gramStart"/>
-      <w:r>
-        <w:t>instance</w:t>
-      </w:r>
-      <w:proofErr w:type="gramEnd"/>
-      <w:r>
-        <w:t xml:space="preserve"> the O(n^2) complexity for interactions shouldn't </w:t>
-      </w:r>
-      <w:proofErr w:type="spellStart"/>
-      <w:r>
-        <w:t>effect</w:t>
-      </w:r>
-      <w:proofErr w:type="spellEnd"/>
-      <w:r>
-        <w:t xml:space="preserve"> the speed of the GUI updates, putting this on a new thread solves this nicely. Having one for each works simply. It seems like it's properly implemented, but access to shared resources should be carefully managed when extending the model and </w:t>
-      </w:r>
-      <w:proofErr w:type="spellStart"/>
-      <w:r>
-        <w:t>Gui</w:t>
-      </w:r>
-      <w:proofErr w:type="spellEnd"/>
-      <w:r>
-        <w:t xml:space="preserve"> threads as race conditions will occur. Synchronisation and locks should be used. But then of course there lies chances for lock contentions etc... I digress. Yep, seems like an OK implementation.</w:t>
+      <w:r>
+        <w:t xml:space="preserve">I could use </w:t>
+      </w:r>
+      <w:proofErr w:type="spellStart"/>
+      <w:r>
+        <w:t>ReadWriteLocks</w:t>
+      </w:r>
+      <w:proofErr w:type="spellEnd"/>
+      <w:r>
+        <w:t xml:space="preserve"> and manually do it for each </w:t>
+      </w:r>
+      <w:r>
+        <w:t>structure,</w:t>
+      </w:r>
+      <w:r>
+        <w:t xml:space="preserve"> but it would expose unnecessary complications and make the code bug prone when valid libraries and implementations already exist using this technology.</w:t>
+      </w:r>
+      <w:r>
+        <w:t xml:space="preserve"> It’s the easiest option.</w:t>
       </w:r>
     </w:p>
     <w:sectPr>
@@ -839,6 +1374,100 @@
     </w:sectPr>
   </w:body>
 </w:document>
+</file>
+
+<file path=word/numbering.xml><?xml version="1.0" encoding="utf-8"?>
+<w:numbering xmlns:wpc="http://schemas.microsoft.com/office/word/2010/wordprocessingCanvas" xmlns:cx="http://schemas.microsoft.com/office/drawing/2014/chartex" xmlns:cx1="http://schemas.microsoft.com/office/drawing/2015/9/8/chartex" xmlns:cx2="http://schemas.microsoft.com/office/drawing/2015/10/21/chartex" xmlns:cx3="http://schemas.microsoft.com/office/drawing/2016/5/9/chartex" xmlns:cx4="http://schemas.microsoft.com/office/drawing/2016/5/10/chartex" xmlns:cx5="http://schemas.microsoft.com/office/drawing/2016/5/11/chartex" xmlns:cx6="http://schemas.microsoft.com/office/drawing/2016/5/12/chartex" xmlns:cx7="http://schemas.microsoft.com/office/drawing/2016/5/13/chartex" xmlns:cx8="http://schemas.microsoft.com/office/drawing/2016/5/14/chartex" xmlns:mc="http://schemas.openxmlformats.org/markup-compatibility/2006" xmlns:aink="http://schemas.microsoft.com/office/drawing/2016/ink" xmlns:am3d="http://schemas.microsoft.com/office/drawing/2017/model3d" xmlns:o="urn:schemas-microsoft-com:office:office" xmlns:r="http://schemas.openxmlformats.org/officeDocument/2006/relationships" xmlns:m="http://schemas.openxmlformats.org/officeDocument/2006/math" xmlns:v="urn:schemas-microsoft-com:vml" xmlns:wp14="http://schemas.microsoft.com/office/word/2010/wordprocessingDrawing" xmlns:wp="http://schemas.openxmlformats.org/drawingml/2006/wordprocessingDrawing" xmlns:w10="urn:schemas-microsoft-com:office:word" xmlns:w="http://schemas.openxmlformats.org/wordprocessingml/2006/main" xmlns:w14="http://schemas.microsoft.com/office/word/2010/wordml" xmlns:w15="http://schemas.microsoft.com/office/word/2012/wordml" xmlns:w16cid="http://schemas.microsoft.com/office/word/2016/wordml/cid" xmlns:w16se="http://schemas.microsoft.com/office/word/2015/wordml/symex" xmlns:wpg="http://schemas.microsoft.com/office/word/2010/wordprocessingGroup" xmlns:wpi="http://schemas.microsoft.com/office/word/2010/wordprocessingInk" xmlns:wne="http://schemas.microsoft.com/office/word/2006/wordml" xmlns:wps="http://schemas.microsoft.com/office/word/2010/wordprocessingShape" mc:Ignorable="w14 w15 w16se w16cid wp14">
+  <w:abstractNum w:abstractNumId="0" w15:restartNumberingAfterBreak="0">
+    <w:nsid w:val="3F612F7B"/>
+    <w:multiLevelType w:val="hybridMultilevel"/>
+    <w:tmpl w:val="5E0A0D8C"/>
+    <w:lvl w:ilvl="0" w:tplc="14090015">
+      <w:start w:val="1"/>
+      <w:numFmt w:val="upperLetter"/>
+      <w:lvlText w:val="%1."/>
+      <w:lvlJc w:val="left"/>
+      <w:pPr>
+        <w:ind w:left="720" w:hanging="360"/>
+      </w:pPr>
+    </w:lvl>
+    <w:lvl w:ilvl="1" w:tplc="14090019">
+      <w:start w:val="1"/>
+      <w:numFmt w:val="lowerLetter"/>
+      <w:lvlText w:val="%2."/>
+      <w:lvlJc w:val="left"/>
+      <w:pPr>
+        <w:ind w:left="1440" w:hanging="360"/>
+      </w:pPr>
+    </w:lvl>
+    <w:lvl w:ilvl="2" w:tplc="1409001B">
+      <w:start w:val="1"/>
+      <w:numFmt w:val="lowerRoman"/>
+      <w:lvlText w:val="%3."/>
+      <w:lvlJc w:val="right"/>
+      <w:pPr>
+        <w:ind w:left="2160" w:hanging="180"/>
+      </w:pPr>
+    </w:lvl>
+    <w:lvl w:ilvl="3" w:tplc="1409000F" w:tentative="1">
+      <w:start w:val="1"/>
+      <w:numFmt w:val="decimal"/>
+      <w:lvlText w:val="%4."/>
+      <w:lvlJc w:val="left"/>
+      <w:pPr>
+        <w:ind w:left="2880" w:hanging="360"/>
+      </w:pPr>
+    </w:lvl>
+    <w:lvl w:ilvl="4" w:tplc="14090019" w:tentative="1">
+      <w:start w:val="1"/>
+      <w:numFmt w:val="lowerLetter"/>
+      <w:lvlText w:val="%5."/>
+      <w:lvlJc w:val="left"/>
+      <w:pPr>
+        <w:ind w:left="3600" w:hanging="360"/>
+      </w:pPr>
+    </w:lvl>
+    <w:lvl w:ilvl="5" w:tplc="1409001B" w:tentative="1">
+      <w:start w:val="1"/>
+      <w:numFmt w:val="lowerRoman"/>
+      <w:lvlText w:val="%6."/>
+      <w:lvlJc w:val="right"/>
+      <w:pPr>
+        <w:ind w:left="4320" w:hanging="180"/>
+      </w:pPr>
+    </w:lvl>
+    <w:lvl w:ilvl="6" w:tplc="1409000F" w:tentative="1">
+      <w:start w:val="1"/>
+      <w:numFmt w:val="decimal"/>
+      <w:lvlText w:val="%7."/>
+      <w:lvlJc w:val="left"/>
+      <w:pPr>
+        <w:ind w:left="5040" w:hanging="360"/>
+      </w:pPr>
+    </w:lvl>
+    <w:lvl w:ilvl="7" w:tplc="14090019" w:tentative="1">
+      <w:start w:val="1"/>
+      <w:numFmt w:val="lowerLetter"/>
+      <w:lvlText w:val="%8."/>
+      <w:lvlJc w:val="left"/>
+      <w:pPr>
+        <w:ind w:left="5760" w:hanging="360"/>
+      </w:pPr>
+    </w:lvl>
+    <w:lvl w:ilvl="8" w:tplc="1409001B" w:tentative="1">
+      <w:start w:val="1"/>
+      <w:numFmt w:val="lowerRoman"/>
+      <w:lvlText w:val="%9."/>
+      <w:lvlJc w:val="right"/>
+      <w:pPr>
+        <w:ind w:left="6480" w:hanging="180"/>
+      </w:pPr>
+    </w:lvl>
+  </w:abstractNum>
+  <w:num w:numId="1">
+    <w:abstractNumId w:val="0"/>
+  </w:num>
+</w:numbering>
 </file>
 
 <file path=word/styles.xml><?xml version="1.0" encoding="utf-8"?>
@@ -1242,7 +1871,6 @@
   <w:style w:type="character" w:default="1" w:styleId="DefaultParagraphFont">
     <w:name w:val="Default Paragraph Font"/>
     <w:uiPriority w:val="1"/>
-    <w:semiHidden/>
     <w:unhideWhenUsed/>
   </w:style>
   <w:style w:type="table" w:default="1" w:styleId="TableNormal">
@@ -1265,6 +1893,17 @@
     <w:uiPriority w:val="99"/>
     <w:semiHidden/>
     <w:unhideWhenUsed/>
+  </w:style>
+  <w:style w:type="paragraph" w:styleId="ListParagraph">
+    <w:name w:val="List Paragraph"/>
+    <w:basedOn w:val="Normal"/>
+    <w:uiPriority w:val="34"/>
+    <w:qFormat/>
+    <w:rsid w:val="00D24635"/>
+    <w:pPr>
+      <w:ind w:left="720"/>
+      <w:contextualSpacing/>
+    </w:pPr>
   </w:style>
 </w:styles>
 </file>

</xml_diff>